<commit_message>
fix(student 2): student2 requeriment document fixed
</commit_message>
<xml_diff>
--- a/reports/Student #2/D01/D01 - 02 - Requirements - Student #2.docx
+++ b/reports/Student #2/D01/D01 - 02 - Requirements - Student #2.docx
@@ -195,7 +195,7 @@
                   <w:rPr>
                     <w:rFonts w:asciiTheme="majorHAnsi" w:hAnsiTheme="majorHAnsi" w:cstheme="majorHAnsi"/>
                   </w:rPr>
-                  <w:t xml:space="preserve"> https://github.com/pabmejbui/c1.029.git</w:t>
+                  <w:t xml:space="preserve"> https://github.com/pabmejbui/Acme-ANS.git</w:t>
                 </w:r>
               </w:sdtContent>
             </w:sdt>
@@ -434,13 +434,17 @@
               </w:sdtPr>
               <w:sdtContent>
                 <w:r>
-                  <w:t xml:space="preserve"> developer, </w:t>
+                  <w:t xml:space="preserve"> developer, anal</w:t>
                 </w:r>
-                <w:proofErr w:type="spellStart"/>
                 <w:r>
-                  <w:t>analist</w:t>
+                  <w:t>y</w:t>
                 </w:r>
-                <w:proofErr w:type="spellEnd"/>
+                <w:r>
+                  <w:t>st</w:t>
+                </w:r>
+                <w:r>
+                  <w:t>, tester</w:t>
+                </w:r>
               </w:sdtContent>
             </w:sdt>
             <w:permEnd w:id="16126159"/>
@@ -718,7 +722,10 @@
         </w:sdtPr>
         <w:sdtContent>
           <w:r>
-            <w:t xml:space="preserve">   </w:t>
+            <w:t xml:space="preserve"> </w:t>
+          </w:r>
+          <w:r>
+            <w:t>X</w:t>
           </w:r>
         </w:sdtContent>
       </w:sdt>
@@ -815,38 +822,14 @@
         <w:t xml:space="preserve"> </w:t>
       </w:r>
     </w:p>
-    <w:permStart w:id="15891997" w:edGrp="everyone"/>
     <w:p>
       <w:pPr>
         <w:pStyle w:val="Comment-Grader"/>
       </w:pPr>
-      <w:sdt>
-        <w:sdtPr>
-          <w:tag w:val="Verdict"/>
-          <w:id w:val="1759554758"/>
-          <w:placeholder>
-            <w:docPart w:val="42B104EEED56DC4F8C9FE18F2829E2D0"/>
-          </w:placeholder>
-          <w15:appearance w15:val="hidden"/>
-          <w:text/>
-        </w:sdtPr>
-        <w:sdtContent>
-          <w:r>
-            <w:t xml:space="preserve">    </w:t>
-          </w:r>
-        </w:sdtContent>
-      </w:sdt>
-      <w:r>
-        <w:t xml:space="preserve"> </w:t>
-      </w:r>
-      <w:hyperlink r:id="rId6" w:history="1">
-        <w:r>
-          <w:rPr>
-            <w:rStyle w:val="Hipervnculo"/>
-          </w:rPr>
-          <w:t>https://github.com/users/pabmejbui/projects/1/views/1?filterQuery=D01+-+Student2</w:t>
-        </w:r>
-      </w:hyperlink>
+      <w:permStart w:id="15891997" w:edGrp="everyone"/>
+      <w:r>
+        <w:t xml:space="preserve"> X </w:t>
+      </w:r>
       <w:permEnd w:id="15891997"/>
       <w:r>
         <w:t xml:space="preserve">   </w:t>
@@ -4486,7 +4469,13 @@
         </w:sdtPr>
         <w:sdtContent>
           <w:r>
-            <w:t xml:space="preserve">    </w:t>
+            <w:t xml:space="preserve">  </w:t>
+          </w:r>
+          <w:r>
+            <w:t>X</w:t>
+          </w:r>
+          <w:r>
+            <w:t xml:space="preserve">  </w:t>
           </w:r>
         </w:sdtContent>
       </w:sdt>
@@ -4523,7 +4512,13 @@
         </w:sdtPr>
         <w:sdtContent>
           <w:r>
-            <w:t xml:space="preserve">    </w:t>
+            <w:t xml:space="preserve">  </w:t>
+          </w:r>
+          <w:r>
+            <w:t>X</w:t>
+          </w:r>
+          <w:r>
+            <w:t xml:space="preserve">  </w:t>
           </w:r>
         </w:sdtContent>
       </w:sdt>
@@ -8544,35 +8539,6 @@
     </w:docPart>
     <w:docPart>
       <w:docPartPr>
-        <w:name w:val="42B104EEED56DC4F8C9FE18F2829E2D0"/>
-        <w:category>
-          <w:name w:val="General"/>
-          <w:gallery w:val="placeholder"/>
-        </w:category>
-        <w:types>
-          <w:type w:val="bbPlcHdr"/>
-        </w:types>
-        <w:behaviors>
-          <w:behavior w:val="content"/>
-        </w:behaviors>
-        <w:guid w:val="{E7BFF1AB-E168-F24F-A0C6-2693BBFAC6A6}"/>
-      </w:docPartPr>
-      <w:docPartBody>
-        <w:p>
-          <w:pPr>
-            <w:pStyle w:val="42B104EEED56DC4F8C9FE18F2829E2D0"/>
-          </w:pPr>
-          <w:r>
-            <w:rPr>
-              <w:rStyle w:val="Textodelmarcadordeposicin"/>
-            </w:rPr>
-            <w:t>Haga clic o pulse aquí para escribir texto.</w:t>
-          </w:r>
-        </w:p>
-      </w:docPartBody>
-    </w:docPart>
-    <w:docPart>
-      <w:docPartPr>
         <w:name w:val="9210DC625F360441AC14E1F26F38178B"/>
         <w:category>
           <w:name w:val="General"/>
@@ -9416,6 +9382,7 @@
     <w:rsid w:val="00061CE8"/>
     <w:rsid w:val="000656B8"/>
     <w:rsid w:val="000B4661"/>
+    <w:rsid w:val="000E34E2"/>
     <w:rsid w:val="0010552B"/>
     <w:rsid w:val="001221F0"/>
     <w:rsid w:val="001942D6"/>
@@ -9440,6 +9407,7 @@
     <w:rsid w:val="007E6C7A"/>
     <w:rsid w:val="008632D4"/>
     <w:rsid w:val="008B1087"/>
+    <w:rsid w:val="00926565"/>
     <w:rsid w:val="0093034B"/>
     <w:rsid w:val="00944E58"/>
     <w:rsid w:val="00953D97"/>

</xml_diff>

<commit_message>
hotfix(student2): fixing id number in requirements and more screenshots added
</commit_message>
<xml_diff>
--- a/reports/Student #2/D01/D01 - 02 - Requirements - Student #2.docx
+++ b/reports/Student #2/D01/D01 - 02 - Requirements - Student #2.docx
@@ -282,7 +282,19 @@
                   <w:rPr>
                     <w:rFonts w:asciiTheme="majorHAnsi" w:hAnsiTheme="majorHAnsi" w:cstheme="majorBidi"/>
                   </w:rPr>
-                  <w:t>44788146Q</w:t>
+                  <w:t>4478</w:t>
+                </w:r>
+                <w:r>
+                  <w:rPr>
+                    <w:rFonts w:asciiTheme="majorHAnsi" w:hAnsiTheme="majorHAnsi" w:cstheme="majorBidi"/>
+                  </w:rPr>
+                  <w:t>****</w:t>
+                </w:r>
+                <w:r>
+                  <w:rPr>
+                    <w:rFonts w:asciiTheme="majorHAnsi" w:hAnsiTheme="majorHAnsi" w:cstheme="majorBidi"/>
+                  </w:rPr>
+                  <w:t>Q</w:t>
                 </w:r>
               </w:sdtContent>
             </w:sdt>
@@ -434,7 +446,19 @@
               </w:sdtPr>
               <w:sdtContent>
                 <w:r>
-                  <w:t xml:space="preserve"> developer, anal</w:t>
+                  <w:t xml:space="preserve"> </w:t>
+                </w:r>
+                <w:r>
+                  <w:t>D</w:t>
+                </w:r>
+                <w:r>
+                  <w:t xml:space="preserve">eveloper, </w:t>
+                </w:r>
+                <w:r>
+                  <w:t>A</w:t>
+                </w:r>
+                <w:r>
+                  <w:t>nal</w:t>
                 </w:r>
                 <w:r>
                   <w:t>y</w:t>
@@ -443,7 +467,13 @@
                   <w:t>st</w:t>
                 </w:r>
                 <w:r>
-                  <w:t>, tester</w:t>
+                  <w:t xml:space="preserve">, </w:t>
+                </w:r>
+                <w:r>
+                  <w:t>T</w:t>
+                </w:r>
+                <w:r>
+                  <w:t>ester</w:t>
                 </w:r>
               </w:sdtContent>
             </w:sdt>
@@ -9395,6 +9425,7 @@
     <w:rsid w:val="004802A8"/>
     <w:rsid w:val="004A43F4"/>
     <w:rsid w:val="004B23B9"/>
+    <w:rsid w:val="004B5DBA"/>
     <w:rsid w:val="004D7778"/>
     <w:rsid w:val="0054309A"/>
     <w:rsid w:val="005650B2"/>
@@ -9412,6 +9443,7 @@
     <w:rsid w:val="00944E58"/>
     <w:rsid w:val="00953D97"/>
     <w:rsid w:val="00990B95"/>
+    <w:rsid w:val="009C6A1F"/>
     <w:rsid w:val="00A222AC"/>
     <w:rsid w:val="00B3183B"/>
     <w:rsid w:val="00B80A99"/>

</xml_diff>